<commit_message>
Deploying to gh-pages from  @ 09f167af698e91e318a3888f2fbc52c172388fb1 🚀
</commit_message>
<xml_diff>
--- a/docs/Team_PSD_Bookdown.docx
+++ b/docs/Team_PSD_Bookdown.docx
@@ -41,7 +41,7 @@
         <w:pStyle w:val="Date"/>
       </w:pPr>
       <w:r>
-        <w:t xml:space="preserve">2020-08-14</w:t>
+        <w:t xml:space="preserve">2021-02-16</w:t>
       </w:r>
     </w:p>
     <w:sdt>
@@ -76,7 +76,7 @@
       </w:pPr>
       <w:bookmarkStart w:id="20" w:name="team-psd-manual"/>
       <w:r>
-        <w:t xml:space="preserve">Team PSD Manual</w:t>
+        <w:t xml:space="preserve">1	Team PSD Manual</w:t>
       </w:r>
       <w:bookmarkEnd w:id="20"/>
     </w:p>
@@ -126,7 +126,7 @@
       </w:pPr>
       <w:bookmarkStart w:id="21" w:name="test"/>
       <w:r>
-        <w:t xml:space="preserve">test</w:t>
+        <w:t xml:space="preserve">2	test</w:t>
       </w:r>
       <w:bookmarkEnd w:id="21"/>
     </w:p>

</xml_diff>

<commit_message>
Deploying to gh-pages from  @ 020001755bca23378cc80ee398fd4eee94bd42ae 🚀
</commit_message>
<xml_diff>
--- a/docs/Team_PSD_Bookdown.docx
+++ b/docs/Team_PSD_Bookdown.docx
@@ -118,6 +118,12 @@
       </w:r>
       <w:r>
         <w:t xml:space="preserve">to search throughout the manual for key terms.</w:t>
+      </w:r>
+      <w:r>
+        <w:t xml:space="preserve"> </w:t>
+      </w:r>
+      <w:r>
+        <w:t xml:space="preserve">testing commit</w:t>
       </w:r>
     </w:p>
     <w:p>

</xml_diff>

<commit_message>
Deploying to gh-pages from  @ 4b0270318a1b2d933455e1dcf44d878ba5167ee4 🚀
</commit_message>
<xml_diff>
--- a/docs/Team_PSD_Bookdown.docx
+++ b/docs/Team_PSD_Bookdown.docx
@@ -41,7 +41,7 @@
         <w:pStyle w:val="Date"/>
       </w:pPr>
       <w:r>
-        <w:t xml:space="preserve">2021-02-16</w:t>
+        <w:t xml:space="preserve">2021-03-01</w:t>
       </w:r>
     </w:p>
     <w:sdt>
@@ -142,6 +142,12 @@
       </w:pPr>
       <w:r>
         <w:t xml:space="preserve">testing</w:t>
+      </w:r>
+      <w:r>
+        <w:t xml:space="preserve"> </w:t>
+      </w:r>
+      <w:r>
+        <w:t xml:space="preserve">testtt</w:t>
       </w:r>
     </w:p>
     <w:sectPr/>

</xml_diff>